<commit_message>
bag-reports for CMD laboratory’s website and some correctives in bag-reports for website banuba.com
</commit_message>
<xml_diff>
--- a/Баг-репорты для сайта banuba.com.docx
+++ b/Баг-репорты для сайта banuba.com.docx
@@ -571,15 +571,47 @@
         </w:rPr>
         <w:t>ER</w:t>
       </w:r>
-      <w:r>
-        <w:rPr>
-          <w:rFonts w:eastAsia="Times New Roman" w:cstheme="minorHAnsi"/>
-          <w:color w:val="000000"/>
-          <w:sz w:val="32"/>
-          <w:szCs w:val="32"/>
-          <w:lang w:eastAsia="ru-RU"/>
-        </w:rPr>
-        <w:t>: Сообщение об ошибке </w:t>
+      <w:proofErr w:type="gramStart"/>
+      <w:r>
+        <w:rPr>
+          <w:rFonts w:eastAsia="Times New Roman" w:cstheme="minorHAnsi"/>
+          <w:color w:val="000000"/>
+          <w:sz w:val="32"/>
+          <w:szCs w:val="32"/>
+          <w:lang w:eastAsia="ru-RU"/>
+        </w:rPr>
+        <w:t xml:space="preserve">: </w:t>
+      </w:r>
+      <w:r>
+        <w:rPr>
+          <w:rFonts w:eastAsia="Times New Roman" w:cstheme="minorHAnsi"/>
+          <w:color w:val="000000"/>
+          <w:sz w:val="32"/>
+          <w:szCs w:val="32"/>
+          <w:lang w:eastAsia="ru-RU"/>
+        </w:rPr>
+        <w:t>Появляется</w:t>
+      </w:r>
+      <w:proofErr w:type="gramEnd"/>
+      <w:r>
+        <w:rPr>
+          <w:rFonts w:eastAsia="Times New Roman" w:cstheme="minorHAnsi"/>
+          <w:color w:val="000000"/>
+          <w:sz w:val="32"/>
+          <w:szCs w:val="32"/>
+          <w:lang w:eastAsia="ru-RU"/>
+        </w:rPr>
+        <w:t xml:space="preserve"> с</w:t>
+      </w:r>
+      <w:r>
+        <w:rPr>
+          <w:rFonts w:eastAsia="Times New Roman" w:cstheme="minorHAnsi"/>
+          <w:color w:val="000000"/>
+          <w:sz w:val="32"/>
+          <w:szCs w:val="32"/>
+          <w:lang w:eastAsia="ru-RU"/>
+        </w:rPr>
+        <w:t>ообщение об ошибке </w:t>
       </w:r>
     </w:p>
     <w:p>
@@ -1175,15 +1207,47 @@
         </w:rPr>
         <w:t>ER</w:t>
       </w:r>
-      <w:r>
-        <w:rPr>
-          <w:rFonts w:eastAsia="Times New Roman" w:cstheme="minorHAnsi"/>
-          <w:color w:val="000000"/>
-          <w:sz w:val="32"/>
-          <w:szCs w:val="32"/>
-          <w:lang w:eastAsia="ru-RU"/>
-        </w:rPr>
-        <w:t>: Сообщение об ошибке </w:t>
+      <w:proofErr w:type="gramStart"/>
+      <w:r>
+        <w:rPr>
+          <w:rFonts w:eastAsia="Times New Roman" w:cstheme="minorHAnsi"/>
+          <w:color w:val="000000"/>
+          <w:sz w:val="32"/>
+          <w:szCs w:val="32"/>
+          <w:lang w:eastAsia="ru-RU"/>
+        </w:rPr>
+        <w:t xml:space="preserve">: </w:t>
+      </w:r>
+      <w:r>
+        <w:rPr>
+          <w:rFonts w:eastAsia="Times New Roman" w:cstheme="minorHAnsi"/>
+          <w:color w:val="000000"/>
+          <w:sz w:val="32"/>
+          <w:szCs w:val="32"/>
+          <w:lang w:eastAsia="ru-RU"/>
+        </w:rPr>
+        <w:t>Появляется</w:t>
+      </w:r>
+      <w:proofErr w:type="gramEnd"/>
+      <w:r>
+        <w:rPr>
+          <w:rFonts w:eastAsia="Times New Roman" w:cstheme="minorHAnsi"/>
+          <w:color w:val="000000"/>
+          <w:sz w:val="32"/>
+          <w:szCs w:val="32"/>
+          <w:lang w:eastAsia="ru-RU"/>
+        </w:rPr>
+        <w:t xml:space="preserve"> с</w:t>
+      </w:r>
+      <w:r>
+        <w:rPr>
+          <w:rFonts w:eastAsia="Times New Roman" w:cstheme="minorHAnsi"/>
+          <w:color w:val="000000"/>
+          <w:sz w:val="32"/>
+          <w:szCs w:val="32"/>
+          <w:lang w:eastAsia="ru-RU"/>
+        </w:rPr>
+        <w:t>ообщение об ошибке </w:t>
       </w:r>
     </w:p>
     <w:p>
@@ -1722,7 +1786,17 @@
           <w:szCs w:val="32"/>
           <w:lang w:eastAsia="ru-RU"/>
         </w:rPr>
-        <w:t>: Произойдет</w:t>
+        <w:t>: Прои</w:t>
+      </w:r>
+      <w:r>
+        <w:rPr>
+          <w:rFonts w:eastAsia="Times New Roman" w:cstheme="minorHAnsi"/>
+          <w:color w:val="000000"/>
+          <w:sz w:val="32"/>
+          <w:szCs w:val="32"/>
+          <w:lang w:eastAsia="ru-RU"/>
+        </w:rPr>
+        <w:t>сходит</w:t>
       </w:r>
       <w:proofErr w:type="gramEnd"/>
       <w:r>
@@ -1791,7 +1865,27 @@
           <w:szCs w:val="32"/>
           <w:lang w:eastAsia="ru-RU"/>
         </w:rPr>
-        <w:t>, но подсвечивается при наведении курсора</w:t>
+        <w:t>,</w:t>
+      </w:r>
+      <w:r>
+        <w:rPr>
+          <w:rFonts w:eastAsia="Times New Roman" w:cstheme="minorHAnsi"/>
+          <w:color w:val="000000"/>
+          <w:sz w:val="32"/>
+          <w:szCs w:val="32"/>
+          <w:lang w:eastAsia="ru-RU"/>
+        </w:rPr>
+        <w:t xml:space="preserve"> хоть и</w:t>
+      </w:r>
+      <w:r>
+        <w:rPr>
+          <w:rFonts w:eastAsia="Times New Roman" w:cstheme="minorHAnsi"/>
+          <w:color w:val="000000"/>
+          <w:sz w:val="32"/>
+          <w:szCs w:val="32"/>
+          <w:lang w:eastAsia="ru-RU"/>
+        </w:rPr>
+        <w:t xml:space="preserve"> подсвечивается при наведении курсора</w:t>
       </w:r>
     </w:p>
     <w:p>
@@ -2978,7 +3072,7 @@
           <w:color w:val="000000"/>
           <w:sz w:val="36"/>
           <w:szCs w:val="36"/>
-          <w:lang w:val="en-US" w:eastAsia="ru-RU"/>
+          <w:lang w:eastAsia="ru-RU"/>
         </w:rPr>
       </w:pPr>
       <w:r>
@@ -3000,7 +3094,18 @@
           <w:highlight w:val="yellow"/>
           <w:lang w:val="en-US" w:eastAsia="ru-RU"/>
         </w:rPr>
-        <w:t>ID: 6</w:t>
+        <w:t>ID</w:t>
+      </w:r>
+      <w:r>
+        <w:rPr>
+          <w:rFonts w:eastAsia="Times New Roman" w:cstheme="minorHAnsi"/>
+          <w:color w:val="000000"/>
+          <w:sz w:val="36"/>
+          <w:szCs w:val="36"/>
+          <w:highlight w:val="yellow"/>
+          <w:lang w:eastAsia="ru-RU"/>
+        </w:rPr>
+        <w:t>: 6</w:t>
       </w:r>
     </w:p>
     <w:p>
@@ -3011,7 +3116,7 @@
           <w:color w:val="000000"/>
           <w:sz w:val="32"/>
           <w:szCs w:val="32"/>
-          <w:lang w:val="en-US" w:eastAsia="ru-RU"/>
+          <w:lang w:eastAsia="ru-RU"/>
         </w:rPr>
       </w:pPr>
     </w:p>
@@ -3439,7 +3544,27 @@
           <w:sz w:val="32"/>
           <w:szCs w:val="32"/>
         </w:rPr>
-        <w:t>Нажать на окно с иконкой “</w:t>
+        <w:t xml:space="preserve">Нажать на </w:t>
+      </w:r>
+      <w:r>
+        <w:rPr>
+          <w:rFonts w:asciiTheme="minorHAnsi" w:hAnsiTheme="minorHAnsi" w:cstheme="minorHAnsi"/>
+          <w:color w:val="000000"/>
+          <w:sz w:val="32"/>
+          <w:szCs w:val="32"/>
+        </w:rPr>
+        <w:t>элемент слайдера (ссылка)</w:t>
+      </w:r>
+      <w:bookmarkStart w:id="0" w:name="_GoBack"/>
+      <w:bookmarkEnd w:id="0"/>
+      <w:r>
+        <w:rPr>
+          <w:rFonts w:asciiTheme="minorHAnsi" w:hAnsiTheme="minorHAnsi" w:cstheme="minorHAnsi"/>
+          <w:color w:val="000000"/>
+          <w:sz w:val="32"/>
+          <w:szCs w:val="32"/>
+        </w:rPr>
+        <w:t xml:space="preserve"> “</w:t>
       </w:r>
       <w:proofErr w:type="spellStart"/>
       <w:r>
@@ -3519,7 +3644,43 @@
           <w:sz w:val="32"/>
           <w:szCs w:val="32"/>
         </w:rPr>
-        <w:t>: Переход на существующую страницу </w:t>
+        <w:t>:</w:t>
+      </w:r>
+      <w:r>
+        <w:rPr>
+          <w:rFonts w:asciiTheme="minorHAnsi" w:hAnsiTheme="minorHAnsi" w:cstheme="minorHAnsi"/>
+          <w:color w:val="000000"/>
+          <w:sz w:val="32"/>
+          <w:szCs w:val="32"/>
+        </w:rPr>
+        <w:t xml:space="preserve"> </w:t>
+      </w:r>
+      <w:r>
+        <w:rPr>
+          <w:rFonts w:asciiTheme="minorHAnsi" w:hAnsiTheme="minorHAnsi" w:cstheme="minorHAnsi"/>
+          <w:color w:val="000000"/>
+          <w:sz w:val="32"/>
+          <w:szCs w:val="32"/>
+        </w:rPr>
+        <w:t>П</w:t>
+      </w:r>
+      <w:r>
+        <w:rPr>
+          <w:rFonts w:asciiTheme="minorHAnsi" w:hAnsiTheme="minorHAnsi" w:cstheme="minorHAnsi"/>
+          <w:color w:val="000000"/>
+          <w:sz w:val="32"/>
+          <w:szCs w:val="32"/>
+        </w:rPr>
+        <w:t>роисходит п</w:t>
+      </w:r>
+      <w:r>
+        <w:rPr>
+          <w:rFonts w:asciiTheme="minorHAnsi" w:hAnsiTheme="minorHAnsi" w:cstheme="minorHAnsi"/>
+          <w:color w:val="000000"/>
+          <w:sz w:val="32"/>
+          <w:szCs w:val="32"/>
+        </w:rPr>
+        <w:t>ереход на существующую страницу </w:t>
       </w:r>
     </w:p>
     <w:p>
@@ -3543,14 +3704,52 @@
         </w:rPr>
         <w:t>AR</w:t>
       </w:r>
-      <w:r>
-        <w:rPr>
-          <w:rFonts w:asciiTheme="minorHAnsi" w:hAnsiTheme="minorHAnsi" w:cstheme="minorHAnsi"/>
-          <w:color w:val="000000"/>
-          <w:sz w:val="32"/>
-          <w:szCs w:val="32"/>
-        </w:rPr>
-        <w:t>: Переход на страницу, которая не найдена</w:t>
+      <w:proofErr w:type="gramStart"/>
+      <w:r>
+        <w:rPr>
+          <w:rFonts w:asciiTheme="minorHAnsi" w:hAnsiTheme="minorHAnsi" w:cstheme="minorHAnsi"/>
+          <w:color w:val="000000"/>
+          <w:sz w:val="32"/>
+          <w:szCs w:val="32"/>
+        </w:rPr>
+        <w:t xml:space="preserve">: </w:t>
+      </w:r>
+      <w:r>
+        <w:rPr>
+          <w:rFonts w:asciiTheme="minorHAnsi" w:hAnsiTheme="minorHAnsi" w:cstheme="minorHAnsi"/>
+          <w:color w:val="000000"/>
+          <w:sz w:val="32"/>
+          <w:szCs w:val="32"/>
+        </w:rPr>
+        <w:t>П</w:t>
+      </w:r>
+      <w:r>
+        <w:rPr>
+          <w:rFonts w:asciiTheme="minorHAnsi" w:hAnsiTheme="minorHAnsi" w:cstheme="minorHAnsi"/>
+          <w:color w:val="000000"/>
+          <w:sz w:val="32"/>
+          <w:szCs w:val="32"/>
+        </w:rPr>
+        <w:t>роисходит</w:t>
+      </w:r>
+      <w:proofErr w:type="gramEnd"/>
+      <w:r>
+        <w:rPr>
+          <w:rFonts w:asciiTheme="minorHAnsi" w:hAnsiTheme="minorHAnsi" w:cstheme="minorHAnsi"/>
+          <w:color w:val="000000"/>
+          <w:sz w:val="32"/>
+          <w:szCs w:val="32"/>
+        </w:rPr>
+        <w:t xml:space="preserve"> п</w:t>
+      </w:r>
+      <w:r>
+        <w:rPr>
+          <w:rFonts w:asciiTheme="minorHAnsi" w:hAnsiTheme="minorHAnsi" w:cstheme="minorHAnsi"/>
+          <w:color w:val="000000"/>
+          <w:sz w:val="32"/>
+          <w:szCs w:val="32"/>
+        </w:rPr>
+        <w:t>ереход на страницу, которая не найдена</w:t>
       </w:r>
     </w:p>
     <w:p>
@@ -3703,8 +3902,6 @@
           <w:szCs w:val="32"/>
         </w:rPr>
       </w:pPr>
-      <w:bookmarkStart w:id="0" w:name="_GoBack"/>
-      <w:bookmarkEnd w:id="0"/>
     </w:p>
     <w:sectPr>
       <w:pgSz w:w="11906" w:h="16838"/>

</xml_diff>